<commit_message>
Updated unit testing doc
</commit_message>
<xml_diff>
--- a/Documentation/UnitTestingDocument.docx
+++ b/Documentation/UnitTestingDocument.docx
@@ -313,6 +313,50 @@
     </w:p>
     <w:p>
       <w:pPr>
+        <w:pStyle w:val="ListParagraph"/>
+        <w:numPr>
+          <w:ilvl w:val="0"/>
+          <w:numId w:val="1"/>
+        </w:numPr>
+        <w:rPr>
+          <w:color w:val="2E74B5" w:themeColor="accent5" w:themeShade="BF"/>
+          <w:sz w:val="24"/>
+        </w:rPr>
+      </w:pPr>
+      <w:proofErr w:type="spellStart"/>
+      <w:r>
+        <w:rPr>
+          <w:color w:val="2E74B5" w:themeColor="accent5" w:themeShade="BF"/>
+          <w:sz w:val="24"/>
+        </w:rPr>
+        <w:t>ScenarioCreatorManagerTest</w:t>
+      </w:r>
+      <w:proofErr w:type="spellEnd"/>
+    </w:p>
+    <w:p>
+      <w:pPr>
+        <w:pStyle w:val="ListParagraph"/>
+        <w:numPr>
+          <w:ilvl w:val="0"/>
+          <w:numId w:val="1"/>
+        </w:numPr>
+        <w:rPr>
+          <w:color w:val="2E74B5" w:themeColor="accent5" w:themeShade="BF"/>
+          <w:sz w:val="24"/>
+        </w:rPr>
+      </w:pPr>
+      <w:proofErr w:type="spellStart"/>
+      <w:r>
+        <w:rPr>
+          <w:color w:val="2E74B5" w:themeColor="accent5" w:themeShade="BF"/>
+          <w:sz w:val="24"/>
+        </w:rPr>
+        <w:t>CommandTest</w:t>
+      </w:r>
+      <w:proofErr w:type="spellEnd"/>
+    </w:p>
+    <w:p>
+      <w:pPr>
         <w:rPr>
           <w:color w:val="2E74B5" w:themeColor="accent5" w:themeShade="BF"/>
           <w:sz w:val="24"/>
@@ -398,6 +442,7 @@
           <w:color w:val="2E74B5" w:themeColor="accent5" w:themeShade="BF"/>
         </w:rPr>
       </w:pPr>
+      <w:proofErr w:type="spellStart"/>
       <w:r>
         <w:rPr>
           <w:i/>
@@ -405,15 +450,24 @@
         </w:rPr>
         <w:t>ScenarioCreatorManager</w:t>
       </w:r>
-    </w:p>
-    <w:p>
-      <w:pPr>
-        <w:rPr>
-          <w:color w:val="2E74B5" w:themeColor="accent5" w:themeShade="BF"/>
-        </w:rPr>
-      </w:pPr>
-      <w:r>
-        <w:rPr>
+      <w:r>
+        <w:rPr>
+          <w:i/>
+          <w:color w:val="2E74B5" w:themeColor="accent5" w:themeShade="BF"/>
+        </w:rPr>
+        <w:t>Test</w:t>
+      </w:r>
+      <w:proofErr w:type="spellEnd"/>
+    </w:p>
+    <w:p>
+      <w:pPr>
+        <w:rPr>
+          <w:color w:val="2E74B5" w:themeColor="accent5" w:themeShade="BF"/>
+        </w:rPr>
+      </w:pPr>
+      <w:r>
+        <w:rPr>
+          <w:b/>
           <w:color w:val="2E74B5" w:themeColor="accent5" w:themeShade="BF"/>
         </w:rPr>
         <w:t xml:space="preserve">void </w:t>
@@ -422,6 +476,7 @@
       <w:proofErr w:type="gramStart"/>
       <w:r>
         <w:rPr>
+          <w:b/>
           <w:color w:val="2E74B5" w:themeColor="accent5" w:themeShade="BF"/>
         </w:rPr>
         <w:t>testParseFile</w:t>
@@ -429,6 +484,7 @@
       <w:proofErr w:type="spellEnd"/>
       <w:r>
         <w:rPr>
+          <w:b/>
           <w:color w:val="2E74B5" w:themeColor="accent5" w:themeShade="BF"/>
         </w:rPr>
         <w:t>(</w:t>
@@ -436,22 +492,43 @@
       <w:proofErr w:type="gramEnd"/>
       <w:r>
         <w:rPr>
+          <w:b/>
           <w:color w:val="2E74B5" w:themeColor="accent5" w:themeShade="BF"/>
         </w:rPr>
         <w:t>)</w:t>
       </w:r>
-    </w:p>
-    <w:p>
-      <w:pPr>
-        <w:rPr>
-          <w:color w:val="2E74B5" w:themeColor="accent5" w:themeShade="BF"/>
-        </w:rPr>
-      </w:pPr>
+      <w:r>
+        <w:rPr>
+          <w:b/>
+          <w:color w:val="2E74B5" w:themeColor="accent5" w:themeShade="BF"/>
+        </w:rPr>
+        <w:br/>
+      </w:r>
       <w:r>
         <w:rPr>
           <w:color w:val="2E74B5" w:themeColor="accent5" w:themeShade="BF"/>
         </w:rPr>
         <w:t xml:space="preserve">This test was derived for the need to test whether the method </w:t>
+      </w:r>
+      <w:proofErr w:type="spellStart"/>
+      <w:r>
+        <w:rPr>
+          <w:color w:val="2E74B5" w:themeColor="accent5" w:themeShade="BF"/>
+        </w:rPr>
+        <w:t>parseFile</w:t>
+      </w:r>
+      <w:proofErr w:type="spellEnd"/>
+      <w:r>
+        <w:rPr>
+          <w:color w:val="2E74B5" w:themeColor="accent5" w:themeShade="BF"/>
+        </w:rPr>
+        <w:t>() was interpreting the text from the Scenario file properly. What this test does is parse the commands from a factory scenario file then saves it to another file. Then checks if both files are the same.</w:t>
+      </w:r>
+      <w:r>
+        <w:rPr>
+          <w:color w:val="2E74B5" w:themeColor="accent5" w:themeShade="BF"/>
+        </w:rPr>
+        <w:t xml:space="preserve"> If they are then the </w:t>
       </w:r>
       <w:proofErr w:type="spellStart"/>
       <w:proofErr w:type="gramStart"/>
@@ -473,30 +550,63 @@
         <w:rPr>
           <w:color w:val="2E74B5" w:themeColor="accent5" w:themeShade="BF"/>
         </w:rPr>
-        <w:t>) was interpreting the text from the Scenario file properly.</w:t>
-      </w:r>
-      <w:r>
-        <w:rPr>
-          <w:color w:val="2E74B5" w:themeColor="accent5" w:themeShade="BF"/>
-        </w:rPr>
-        <w:t xml:space="preserve"> </w:t>
-      </w:r>
-      <w:r>
-        <w:rPr>
-          <w:color w:val="2E74B5" w:themeColor="accent5" w:themeShade="BF"/>
-        </w:rPr>
-        <w:t>What this test does is parse the commands from a factory scenario file then saves it to another file. Then checks if both files are the same.</w:t>
-      </w:r>
-      <w:r>
-        <w:rPr>
-          <w:color w:val="2E74B5" w:themeColor="accent5" w:themeShade="BF"/>
-        </w:rPr>
-        <w:t xml:space="preserve"> If they are then the </w:t>
+        <w:t>) method succeeded in interpreting the Scenario File.</w:t>
+      </w:r>
+    </w:p>
+    <w:p>
+      <w:pPr>
+        <w:rPr>
+          <w:color w:val="2E74B5" w:themeColor="accent5" w:themeShade="BF"/>
+        </w:rPr>
+      </w:pPr>
+      <w:r>
+        <w:rPr>
+          <w:b/>
+          <w:color w:val="2E74B5" w:themeColor="accent5" w:themeShade="BF"/>
+        </w:rPr>
+        <w:t xml:space="preserve">void </w:t>
       </w:r>
       <w:proofErr w:type="spellStart"/>
       <w:proofErr w:type="gramStart"/>
       <w:r>
         <w:rPr>
+          <w:b/>
+          <w:color w:val="2E74B5" w:themeColor="accent5" w:themeShade="BF"/>
+        </w:rPr>
+        <w:t>testCellButtonNum</w:t>
+      </w:r>
+      <w:proofErr w:type="spellEnd"/>
+      <w:r>
+        <w:rPr>
+          <w:b/>
+          <w:color w:val="2E74B5" w:themeColor="accent5" w:themeShade="BF"/>
+        </w:rPr>
+        <w:t>(</w:t>
+      </w:r>
+      <w:proofErr w:type="gramEnd"/>
+      <w:r>
+        <w:rPr>
+          <w:b/>
+          <w:color w:val="2E74B5" w:themeColor="accent5" w:themeShade="BF"/>
+        </w:rPr>
+        <w:t>)</w:t>
+      </w:r>
+      <w:r>
+        <w:rPr>
+          <w:b/>
+          <w:color w:val="2E74B5" w:themeColor="accent5" w:themeShade="BF"/>
+        </w:rPr>
+        <w:br/>
+      </w:r>
+      <w:r>
+        <w:rPr>
+          <w:color w:val="2E74B5" w:themeColor="accent5" w:themeShade="BF"/>
+        </w:rPr>
+        <w:t xml:space="preserve">Tests whether the </w:t>
+      </w:r>
+      <w:proofErr w:type="spellStart"/>
+      <w:r>
+        <w:rPr>
           <w:color w:val="2E74B5" w:themeColor="accent5" w:themeShade="BF"/>
         </w:rPr>
         <w:t>parseFile</w:t>
@@ -506,24 +616,18 @@
         <w:rPr>
           <w:color w:val="2E74B5" w:themeColor="accent5" w:themeShade="BF"/>
         </w:rPr>
-        <w:t>(</w:t>
-      </w:r>
-      <w:proofErr w:type="gramEnd"/>
-      <w:r>
-        <w:rPr>
-          <w:color w:val="2E74B5" w:themeColor="accent5" w:themeShade="BF"/>
-        </w:rPr>
-        <w:t>) method succeeded in interpreting the Scenario File.</w:t>
-      </w:r>
-    </w:p>
-    <w:p>
-      <w:pPr>
-        <w:rPr>
-          <w:color w:val="2E74B5" w:themeColor="accent5" w:themeShade="BF"/>
-        </w:rPr>
-      </w:pPr>
-      <w:r>
-        <w:rPr>
+        <w:t>() method retrieves the Scenario Files cell and button numbers properly.</w:t>
+      </w:r>
+    </w:p>
+    <w:p>
+      <w:pPr>
+        <w:rPr>
+          <w:color w:val="2E74B5" w:themeColor="accent5" w:themeShade="BF"/>
+        </w:rPr>
+      </w:pPr>
+      <w:r>
+        <w:rPr>
+          <w:b/>
           <w:color w:val="2E74B5" w:themeColor="accent5" w:themeShade="BF"/>
         </w:rPr>
         <w:t xml:space="preserve">void </w:t>
@@ -532,13 +636,15 @@
       <w:proofErr w:type="gramStart"/>
       <w:r>
         <w:rPr>
-          <w:color w:val="2E74B5" w:themeColor="accent5" w:themeShade="BF"/>
-        </w:rPr>
-        <w:t>testCellButtonNum</w:t>
+          <w:b/>
+          <w:color w:val="2E74B5" w:themeColor="accent5" w:themeShade="BF"/>
+        </w:rPr>
+        <w:t>testAllCommands</w:t>
       </w:r>
       <w:proofErr w:type="spellEnd"/>
       <w:r>
         <w:rPr>
+          <w:b/>
           <w:color w:val="2E74B5" w:themeColor="accent5" w:themeShade="BF"/>
         </w:rPr>
         <w:t>(</w:t>
@@ -546,22 +652,23 @@
       <w:proofErr w:type="gramEnd"/>
       <w:r>
         <w:rPr>
+          <w:b/>
           <w:color w:val="2E74B5" w:themeColor="accent5" w:themeShade="BF"/>
         </w:rPr>
         <w:t>)</w:t>
       </w:r>
-    </w:p>
-    <w:p>
-      <w:pPr>
-        <w:rPr>
-          <w:color w:val="2E74B5" w:themeColor="accent5" w:themeShade="BF"/>
-        </w:rPr>
-      </w:pPr>
-      <w:r>
-        <w:rPr>
-          <w:color w:val="2E74B5" w:themeColor="accent5" w:themeShade="BF"/>
-        </w:rPr>
-        <w:t xml:space="preserve">Tests whether the </w:t>
+      <w:r>
+        <w:rPr>
+          <w:b/>
+          <w:color w:val="2E74B5" w:themeColor="accent5" w:themeShade="BF"/>
+        </w:rPr>
+        <w:br/>
+      </w:r>
+      <w:r>
+        <w:rPr>
+          <w:color w:val="2E74B5" w:themeColor="accent5" w:themeShade="BF"/>
+        </w:rPr>
+        <w:t xml:space="preserve">This test case creates a new Scenario File and adds every possible command with a correct input. If the creation of any of the commands throws an exception or any sort or error the test will fail. After this the test method runs the </w:t>
       </w:r>
       <w:proofErr w:type="spellStart"/>
       <w:proofErr w:type="gramStart"/>
@@ -569,7 +676,7 @@
         <w:rPr>
           <w:color w:val="2E74B5" w:themeColor="accent5" w:themeShade="BF"/>
         </w:rPr>
-        <w:t>parseFile</w:t>
+        <w:t>saveFile</w:t>
       </w:r>
       <w:proofErr w:type="spellEnd"/>
       <w:r>
@@ -583,17 +690,117 @@
         <w:rPr>
           <w:color w:val="2E74B5" w:themeColor="accent5" w:themeShade="BF"/>
         </w:rPr>
-        <w:t>) method retrieves the Scenario Files cell and button numbers properly.</w:t>
-      </w:r>
-    </w:p>
-    <w:p>
-      <w:pPr>
-        <w:rPr>
-          <w:color w:val="2E74B5" w:themeColor="accent5" w:themeShade="BF"/>
-        </w:rPr>
-      </w:pPr>
-      <w:r>
-        <w:rPr>
+        <w:t>) method in order to check whether the program can successfully save the file without any errors.</w:t>
+      </w:r>
+    </w:p>
+    <w:p>
+      <w:pPr>
+        <w:rPr>
+          <w:color w:val="2E74B5" w:themeColor="accent5" w:themeShade="BF"/>
+        </w:rPr>
+      </w:pPr>
+      <w:r>
+        <w:rPr>
+          <w:b/>
+          <w:color w:val="2E74B5" w:themeColor="accent5" w:themeShade="BF"/>
+        </w:rPr>
+        <w:t>void testParseFile1()</w:t>
+      </w:r>
+      <w:r>
+        <w:rPr>
+          <w:b/>
+          <w:color w:val="2E74B5" w:themeColor="accent5" w:themeShade="BF"/>
+        </w:rPr>
+        <w:br/>
+      </w:r>
+      <w:r>
+        <w:rPr>
+          <w:color w:val="2E74B5" w:themeColor="accent5" w:themeShade="BF"/>
+        </w:rPr>
+        <w:t>Test case creates a new Scenario file with all possible commands in it. Then the test case attempts to</w:t>
+      </w:r>
+      <w:r>
+        <w:rPr>
+          <w:color w:val="2E74B5" w:themeColor="accent5" w:themeShade="BF"/>
+        </w:rPr>
+        <w:t xml:space="preserve"> </w:t>
+      </w:r>
+      <w:r>
+        <w:rPr>
+          <w:color w:val="2E74B5" w:themeColor="accent5" w:themeShade="BF"/>
+        </w:rPr>
+        <w:t xml:space="preserve">parse the file. </w:t>
+      </w:r>
+      <w:r>
+        <w:rPr>
+          <w:color w:val="2E74B5" w:themeColor="accent5" w:themeShade="BF"/>
+        </w:rPr>
+        <w:t>If the file can interpret every command without throwing and errors the test case passes.</w:t>
+      </w:r>
+    </w:p>
+    <w:p>
+      <w:pPr>
+        <w:rPr>
+          <w:color w:val="2E74B5" w:themeColor="accent5" w:themeShade="BF"/>
+        </w:rPr>
+      </w:pPr>
+      <w:r>
+        <w:rPr>
+          <w:b/>
+          <w:color w:val="2E74B5" w:themeColor="accent5" w:themeShade="BF"/>
+        </w:rPr>
+        <w:t>void testCtor1()</w:t>
+      </w:r>
+      <w:r>
+        <w:rPr>
+          <w:b/>
+          <w:color w:val="2E74B5" w:themeColor="accent5" w:themeShade="BF"/>
+        </w:rPr>
+        <w:br/>
+      </w:r>
+      <w:r>
+        <w:rPr>
+          <w:color w:val="2E74B5" w:themeColor="accent5" w:themeShade="BF"/>
+        </w:rPr>
+        <w:t>This test case attempts to instantiate a new Scenario File which does not have the proper file naming conventions. If the constructor throws an exception the test is passed</w:t>
+      </w:r>
+    </w:p>
+    <w:p>
+      <w:pPr>
+        <w:rPr>
+          <w:color w:val="2E74B5" w:themeColor="accent5" w:themeShade="BF"/>
+        </w:rPr>
+      </w:pPr>
+      <w:r>
+        <w:rPr>
+          <w:b/>
+          <w:color w:val="2E74B5" w:themeColor="accent5" w:themeShade="BF"/>
+        </w:rPr>
+        <w:t>void testCtor2()</w:t>
+      </w:r>
+      <w:r>
+        <w:rPr>
+          <w:b/>
+          <w:color w:val="2E74B5" w:themeColor="accent5" w:themeShade="BF"/>
+        </w:rPr>
+        <w:br/>
+      </w:r>
+      <w:r>
+        <w:rPr>
+          <w:color w:val="2E74B5" w:themeColor="accent5" w:themeShade="BF"/>
+        </w:rPr>
+        <w:t>Test case attempts to instantiate a new Scenario file that has the proper file naming conventions. If the constructor does not throw an exception, then the test case will pass.</w:t>
+      </w:r>
+    </w:p>
+    <w:p>
+      <w:pPr>
+        <w:rPr>
+          <w:color w:val="2E74B5" w:themeColor="accent5" w:themeShade="BF"/>
+        </w:rPr>
+      </w:pPr>
+      <w:r>
+        <w:rPr>
+          <w:b/>
           <w:color w:val="2E74B5" w:themeColor="accent5" w:themeShade="BF"/>
         </w:rPr>
         <w:t xml:space="preserve">void </w:t>
@@ -602,13 +809,15 @@
       <w:proofErr w:type="gramStart"/>
       <w:r>
         <w:rPr>
-          <w:color w:val="2E74B5" w:themeColor="accent5" w:themeShade="BF"/>
-        </w:rPr>
-        <w:t>testAllCommands</w:t>
+          <w:b/>
+          <w:color w:val="2E74B5" w:themeColor="accent5" w:themeShade="BF"/>
+        </w:rPr>
+        <w:t>testAccessors</w:t>
       </w:r>
       <w:proofErr w:type="spellEnd"/>
       <w:r>
         <w:rPr>
+          <w:b/>
           <w:color w:val="2E74B5" w:themeColor="accent5" w:themeShade="BF"/>
         </w:rPr>
         <w:t>(</w:t>
@@ -616,34 +825,63 @@
       <w:proofErr w:type="gramEnd"/>
       <w:r>
         <w:rPr>
+          <w:b/>
           <w:color w:val="2E74B5" w:themeColor="accent5" w:themeShade="BF"/>
         </w:rPr>
         <w:t>)</w:t>
       </w:r>
-    </w:p>
-    <w:p>
-      <w:pPr>
-        <w:rPr>
-          <w:color w:val="2E74B5" w:themeColor="accent5" w:themeShade="BF"/>
-        </w:rPr>
-      </w:pPr>
-      <w:r>
-        <w:rPr>
-          <w:color w:val="2E74B5" w:themeColor="accent5" w:themeShade="BF"/>
-        </w:rPr>
-        <w:t xml:space="preserve">This test case creates a new Scenario File and adds every possible command with a correct input. If the creation of any of the commands throws an exception or any sort or error the test will fail. After this the test method runs the </w:t>
+      <w:r>
+        <w:rPr>
+          <w:b/>
+          <w:color w:val="2E74B5" w:themeColor="accent5" w:themeShade="BF"/>
+        </w:rPr>
+        <w:br/>
+      </w:r>
+      <w:r>
+        <w:rPr>
+          <w:color w:val="2E74B5" w:themeColor="accent5" w:themeShade="BF"/>
+        </w:rPr>
+        <w:t xml:space="preserve">Creates a new Scenario File </w:t>
+      </w:r>
+      <w:r>
+        <w:rPr>
+          <w:color w:val="2E74B5" w:themeColor="accent5" w:themeShade="BF"/>
+        </w:rPr>
+        <w:t xml:space="preserve">with a certain amount of cell and button numbers and with a title. Then the test method calls the getter methods for these variables and checks if it’s the same as the value when </w:t>
+      </w:r>
+      <w:r>
+        <w:rPr>
+          <w:color w:val="2E74B5" w:themeColor="accent5" w:themeShade="BF"/>
+        </w:rPr>
+        <w:t>the Scenario File was originally created.</w:t>
+      </w:r>
+    </w:p>
+    <w:p>
+      <w:pPr>
+        <w:rPr>
+          <w:color w:val="2E74B5" w:themeColor="accent5" w:themeShade="BF"/>
+        </w:rPr>
+      </w:pPr>
+      <w:r>
+        <w:rPr>
+          <w:b/>
+          <w:color w:val="2E74B5" w:themeColor="accent5" w:themeShade="BF"/>
+        </w:rPr>
+        <w:t xml:space="preserve">void </w:t>
       </w:r>
       <w:proofErr w:type="spellStart"/>
       <w:proofErr w:type="gramStart"/>
       <w:r>
         <w:rPr>
-          <w:color w:val="2E74B5" w:themeColor="accent5" w:themeShade="BF"/>
-        </w:rPr>
-        <w:t>saveFile</w:t>
+          <w:b/>
+          <w:color w:val="2E74B5" w:themeColor="accent5" w:themeShade="BF"/>
+        </w:rPr>
+        <w:t>testFalseInputCommands</w:t>
       </w:r>
       <w:proofErr w:type="spellEnd"/>
       <w:r>
         <w:rPr>
+          <w:b/>
           <w:color w:val="2E74B5" w:themeColor="accent5" w:themeShade="BF"/>
         </w:rPr>
         <w:t>(</w:t>
@@ -651,115 +889,67 @@
       <w:proofErr w:type="gramEnd"/>
       <w:r>
         <w:rPr>
-          <w:color w:val="2E74B5" w:themeColor="accent5" w:themeShade="BF"/>
-        </w:rPr>
-        <w:t>) method in order to check whether the program can successfully save the file without any errors.</w:t>
-      </w:r>
-    </w:p>
-    <w:p>
-      <w:pPr>
-        <w:rPr>
-          <w:color w:val="2E74B5" w:themeColor="accent5" w:themeShade="BF"/>
-        </w:rPr>
-      </w:pPr>
-      <w:r>
-        <w:rPr>
-          <w:color w:val="2E74B5" w:themeColor="accent5" w:themeShade="BF"/>
-        </w:rPr>
-        <w:t>void testParseFile1()</w:t>
-      </w:r>
-    </w:p>
-    <w:p>
-      <w:pPr>
-        <w:rPr>
-          <w:color w:val="2E74B5" w:themeColor="accent5" w:themeShade="BF"/>
-        </w:rPr>
-      </w:pPr>
-      <w:r>
-        <w:rPr>
-          <w:color w:val="2E74B5" w:themeColor="accent5" w:themeShade="BF"/>
-        </w:rPr>
-        <w:t>Test case creates a new Scenario file with all possible commands in it. Then the test case attempts to</w:t>
-      </w:r>
-      <w:r>
-        <w:rPr>
-          <w:color w:val="2E74B5" w:themeColor="accent5" w:themeShade="BF"/>
-        </w:rPr>
-        <w:t xml:space="preserve"> </w:t>
-      </w:r>
-      <w:r>
-        <w:rPr>
-          <w:color w:val="2E74B5" w:themeColor="accent5" w:themeShade="BF"/>
-        </w:rPr>
-        <w:t xml:space="preserve">parse the file. </w:t>
-      </w:r>
-      <w:r>
-        <w:rPr>
-          <w:color w:val="2E74B5" w:themeColor="accent5" w:themeShade="BF"/>
-        </w:rPr>
-        <w:t>If the file can interpret every command without throwing and errors the test case passes.</w:t>
-      </w:r>
-    </w:p>
-    <w:p>
-      <w:pPr>
-        <w:rPr>
-          <w:color w:val="2E74B5" w:themeColor="accent5" w:themeShade="BF"/>
-        </w:rPr>
-      </w:pPr>
-      <w:r>
-        <w:rPr>
-          <w:color w:val="2E74B5" w:themeColor="accent5" w:themeShade="BF"/>
-        </w:rPr>
-        <w:t>void testCtor1()</w:t>
-      </w:r>
-    </w:p>
-    <w:p>
-      <w:pPr>
-        <w:rPr>
-          <w:color w:val="2E74B5" w:themeColor="accent5" w:themeShade="BF"/>
-        </w:rPr>
-      </w:pPr>
-      <w:r>
-        <w:rPr>
-          <w:color w:val="2E74B5" w:themeColor="accent5" w:themeShade="BF"/>
-        </w:rPr>
-        <w:t>This test case attempts to instantiate a new Scenario File which does not have the proper file naming conventions. If the constructor throws an exception the test is passed</w:t>
-      </w:r>
-    </w:p>
-    <w:p>
-      <w:pPr>
-        <w:rPr>
-          <w:color w:val="2E74B5" w:themeColor="accent5" w:themeShade="BF"/>
-        </w:rPr>
-      </w:pPr>
-      <w:r>
-        <w:rPr>
-          <w:color w:val="2E74B5" w:themeColor="accent5" w:themeShade="BF"/>
-        </w:rPr>
-        <w:t>void testCtor2()</w:t>
-      </w:r>
-    </w:p>
-    <w:p>
-      <w:pPr>
-        <w:rPr>
-          <w:color w:val="2E74B5" w:themeColor="accent5" w:themeShade="BF"/>
-        </w:rPr>
-      </w:pPr>
-      <w:r>
-        <w:rPr>
-          <w:color w:val="2E74B5" w:themeColor="accent5" w:themeShade="BF"/>
-        </w:rPr>
-        <w:t>Test case attempts to instantiate a new Scenario file that has the proper file naming conventions. If the constructor does not throw an exception, then the test case will pass.</w:t>
-      </w:r>
-    </w:p>
-    <w:p>
-      <w:pPr>
-        <w:rPr>
-          <w:color w:val="2E74B5" w:themeColor="accent5" w:themeShade="BF"/>
-        </w:rPr>
-      </w:pPr>
-      <w:r>
-        <w:rPr>
+          <w:b/>
+          <w:color w:val="2E74B5" w:themeColor="accent5" w:themeShade="BF"/>
+        </w:rPr>
+        <w:t>)</w:t>
+      </w:r>
+      <w:r>
+        <w:rPr>
+          <w:b/>
+          <w:color w:val="2E74B5" w:themeColor="accent5" w:themeShade="BF"/>
+        </w:rPr>
+        <w:br/>
+      </w:r>
+      <w:r>
+        <w:rPr>
+          <w:color w:val="2E74B5" w:themeColor="accent5" w:themeShade="BF"/>
+        </w:rPr>
+        <w:t>Creates a new Scenario file and calls every single command and gives the wrong parameters for the command. If the command is instantiated and fails to throw an error the test case will fail.</w:t>
+      </w:r>
+    </w:p>
+    <w:p>
+      <w:pPr>
+        <w:rPr>
+          <w:color w:val="2E74B5" w:themeColor="accent5" w:themeShade="BF"/>
+        </w:rPr>
+      </w:pPr>
+      <w:r>
+        <w:rPr>
+          <w:color w:val="2E74B5" w:themeColor="accent5" w:themeShade="BF"/>
+        </w:rPr>
+        <w:br w:type="page"/>
+      </w:r>
+    </w:p>
+    <w:p>
+      <w:pPr>
+        <w:shd w:val="clear" w:color="auto" w:fill="DEEAF6" w:themeFill="accent5" w:themeFillTint="33"/>
+        <w:spacing w:after="240" w:line="240" w:lineRule="auto"/>
+        <w:rPr>
+          <w:i/>
+          <w:color w:val="2E74B5" w:themeColor="accent5" w:themeShade="BF"/>
+        </w:rPr>
+      </w:pPr>
+      <w:proofErr w:type="spellStart"/>
+      <w:r>
+        <w:rPr>
+          <w:i/>
+          <w:color w:val="2E74B5" w:themeColor="accent5" w:themeShade="BF"/>
+        </w:rPr>
+        <w:lastRenderedPageBreak/>
+        <w:t>CommandTest</w:t>
+      </w:r>
+      <w:proofErr w:type="spellEnd"/>
+    </w:p>
+    <w:p>
+      <w:pPr>
+        <w:rPr>
+          <w:color w:val="2E74B5" w:themeColor="accent5" w:themeShade="BF"/>
+        </w:rPr>
+      </w:pPr>
+      <w:r>
+        <w:rPr>
+          <w:b/>
           <w:color w:val="2E74B5" w:themeColor="accent5" w:themeShade="BF"/>
         </w:rPr>
         <w:t xml:space="preserve">void </w:t>
@@ -768,13 +958,22 @@
       <w:proofErr w:type="gramStart"/>
       <w:r>
         <w:rPr>
-          <w:color w:val="2E74B5" w:themeColor="accent5" w:themeShade="BF"/>
-        </w:rPr>
-        <w:t>testAccessors</w:t>
+          <w:b/>
+          <w:color w:val="2E74B5" w:themeColor="accent5" w:themeShade="BF"/>
+        </w:rPr>
+        <w:t>testCto</w:t>
+      </w:r>
+      <w:r>
+        <w:rPr>
+          <w:b/>
+          <w:color w:val="2E74B5" w:themeColor="accent5" w:themeShade="BF"/>
+        </w:rPr>
+        <w:t>rSetInput</w:t>
       </w:r>
       <w:proofErr w:type="spellEnd"/>
       <w:r>
         <w:rPr>
+          <w:b/>
           <w:color w:val="2E74B5" w:themeColor="accent5" w:themeShade="BF"/>
         </w:rPr>
         <w:t>(</w:t>
@@ -782,47 +981,23 @@
       <w:proofErr w:type="gramEnd"/>
       <w:r>
         <w:rPr>
+          <w:b/>
           <w:color w:val="2E74B5" w:themeColor="accent5" w:themeShade="BF"/>
         </w:rPr>
         <w:t>)</w:t>
       </w:r>
-    </w:p>
-    <w:p>
-      <w:pPr>
-        <w:rPr>
-          <w:color w:val="2E74B5" w:themeColor="accent5" w:themeShade="BF"/>
-        </w:rPr>
-      </w:pPr>
-      <w:r>
-        <w:rPr>
-          <w:color w:val="2E74B5" w:themeColor="accent5" w:themeShade="BF"/>
-        </w:rPr>
-        <w:t xml:space="preserve">Creates a new Scenario File </w:t>
-      </w:r>
-      <w:r>
-        <w:rPr>
-          <w:color w:val="2E74B5" w:themeColor="accent5" w:themeShade="BF"/>
-        </w:rPr>
-        <w:t xml:space="preserve">with a certain amount of cell and button numbers and with a title. Then the test method calls the getter methods for these variables and checks if it’s the same as the value when </w:t>
-      </w:r>
-      <w:r>
-        <w:rPr>
-          <w:color w:val="2E74B5" w:themeColor="accent5" w:themeShade="BF"/>
-        </w:rPr>
-        <w:t>the Scenario File was originally created.</w:t>
-      </w:r>
-    </w:p>
-    <w:p>
-      <w:pPr>
-        <w:rPr>
-          <w:color w:val="2E74B5" w:themeColor="accent5" w:themeShade="BF"/>
-        </w:rPr>
-      </w:pPr>
-      <w:r>
-        <w:rPr>
-          <w:color w:val="2E74B5" w:themeColor="accent5" w:themeShade="BF"/>
-        </w:rPr>
-        <w:t xml:space="preserve">void </w:t>
+      <w:r>
+        <w:rPr>
+          <w:b/>
+          <w:color w:val="2E74B5" w:themeColor="accent5" w:themeShade="BF"/>
+        </w:rPr>
+        <w:br/>
+      </w:r>
+      <w:r>
+        <w:rPr>
+          <w:color w:val="2E74B5" w:themeColor="accent5" w:themeShade="BF"/>
+        </w:rPr>
+        <w:t xml:space="preserve">This tests every single object that extends the Command class. It checks the </w:t>
       </w:r>
       <w:proofErr w:type="spellStart"/>
       <w:proofErr w:type="gramStart"/>
@@ -830,7 +1005,7 @@
         <w:rPr>
           <w:color w:val="2E74B5" w:themeColor="accent5" w:themeShade="BF"/>
         </w:rPr>
-        <w:t>testFalseInputCommands</w:t>
+        <w:t>setInput</w:t>
       </w:r>
       <w:proofErr w:type="spellEnd"/>
       <w:r>
@@ -844,25 +1019,187 @@
         <w:rPr>
           <w:color w:val="2E74B5" w:themeColor="accent5" w:themeShade="BF"/>
         </w:rPr>
+        <w:t>) method which is overridden for every single class. It tests the method with correct input by calling the objects constructor. If an exception is thrown the test will fail.</w:t>
+      </w:r>
+    </w:p>
+    <w:p>
+      <w:pPr>
+        <w:rPr>
+          <w:color w:val="2E74B5" w:themeColor="accent5" w:themeShade="BF"/>
+        </w:rPr>
+      </w:pPr>
+      <w:r>
+        <w:rPr>
+          <w:b/>
+          <w:color w:val="2E74B5" w:themeColor="accent5" w:themeShade="BF"/>
+        </w:rPr>
+        <w:t xml:space="preserve">void </w:t>
+      </w:r>
+      <w:proofErr w:type="spellStart"/>
+      <w:proofErr w:type="gramStart"/>
+      <w:r>
+        <w:rPr>
+          <w:b/>
+          <w:color w:val="2E74B5" w:themeColor="accent5" w:themeShade="BF"/>
+        </w:rPr>
+        <w:t>testGetSetCommand</w:t>
+      </w:r>
+      <w:proofErr w:type="spellEnd"/>
+      <w:r>
+        <w:rPr>
+          <w:b/>
+          <w:color w:val="2E74B5" w:themeColor="accent5" w:themeShade="BF"/>
+        </w:rPr>
+        <w:t>(</w:t>
+      </w:r>
+      <w:proofErr w:type="gramEnd"/>
+      <w:r>
+        <w:rPr>
+          <w:b/>
+          <w:color w:val="2E74B5" w:themeColor="accent5" w:themeShade="BF"/>
+        </w:rPr>
         <w:t>)</w:t>
       </w:r>
-    </w:p>
-    <w:p>
-      <w:pPr>
-        <w:rPr>
-          <w:color w:val="2E74B5" w:themeColor="accent5" w:themeShade="BF"/>
-        </w:rPr>
-      </w:pPr>
-      <w:r>
-        <w:rPr>
-          <w:color w:val="2E74B5" w:themeColor="accent5" w:themeShade="BF"/>
-        </w:rPr>
-        <w:t>Creates a new Scenario file and calls every single command and gives the wrong parameters for the command. If the command is instantiated and fails to throw an error the test case will fail.</w:t>
+      <w:r>
+        <w:rPr>
+          <w:color w:val="2E74B5" w:themeColor="accent5" w:themeShade="BF"/>
+        </w:rPr>
+        <w:br/>
+      </w:r>
+      <w:r>
+        <w:rPr>
+          <w:color w:val="2E74B5" w:themeColor="accent5" w:themeShade="BF"/>
+        </w:rPr>
+        <w:t xml:space="preserve">Tests the getter and setter methods for the command string in the Command class when accessing and setting the string. </w:t>
+      </w:r>
+    </w:p>
+    <w:p>
+      <w:pPr>
+        <w:rPr>
+          <w:color w:val="2E74B5" w:themeColor="accent5" w:themeShade="BF"/>
+        </w:rPr>
+      </w:pPr>
+      <w:r>
+        <w:rPr>
+          <w:b/>
+          <w:color w:val="2E74B5" w:themeColor="accent5" w:themeShade="BF"/>
+        </w:rPr>
+        <w:t xml:space="preserve">void </w:t>
+      </w:r>
+      <w:proofErr w:type="spellStart"/>
+      <w:proofErr w:type="gramStart"/>
+      <w:r>
+        <w:rPr>
+          <w:b/>
+          <w:color w:val="2E74B5" w:themeColor="accent5" w:themeShade="BF"/>
+        </w:rPr>
+        <w:t>testToString</w:t>
+      </w:r>
+      <w:proofErr w:type="spellEnd"/>
+      <w:r>
+        <w:rPr>
+          <w:b/>
+          <w:color w:val="2E74B5" w:themeColor="accent5" w:themeShade="BF"/>
+        </w:rPr>
+        <w:t>(</w:t>
+      </w:r>
+      <w:proofErr w:type="gramEnd"/>
+      <w:r>
+        <w:rPr>
+          <w:b/>
+          <w:color w:val="2E74B5" w:themeColor="accent5" w:themeShade="BF"/>
+        </w:rPr>
+        <w:t>)</w:t>
+      </w:r>
+      <w:r>
+        <w:rPr>
+          <w:color w:val="2E74B5" w:themeColor="accent5" w:themeShade="BF"/>
+        </w:rPr>
+        <w:br/>
+        <w:t xml:space="preserve">This test instantiates a Command object with a certain command and input and tests whether the </w:t>
+      </w:r>
+      <w:proofErr w:type="spellStart"/>
+      <w:r>
+        <w:rPr>
+          <w:color w:val="2E74B5" w:themeColor="accent5" w:themeShade="BF"/>
+        </w:rPr>
+        <w:t>toString</w:t>
+      </w:r>
+      <w:proofErr w:type="spellEnd"/>
+      <w:r>
+        <w:rPr>
+          <w:color w:val="2E74B5" w:themeColor="accent5" w:themeShade="BF"/>
+        </w:rPr>
+        <w:t>() method from the Command class outputs the command in the right format.</w:t>
+      </w:r>
+    </w:p>
+    <w:p>
+      <w:pPr>
+        <w:rPr>
+          <w:color w:val="2E74B5" w:themeColor="accent5" w:themeShade="BF"/>
+        </w:rPr>
+      </w:pPr>
+      <w:r>
+        <w:rPr>
+          <w:color w:val="2E74B5" w:themeColor="accent5" w:themeShade="BF"/>
+        </w:rPr>
+        <w:br w:type="page"/>
+      </w:r>
+    </w:p>
+    <w:p>
+      <w:pPr>
+        <w:shd w:val="clear" w:color="auto" w:fill="DEEAF6" w:themeFill="accent5" w:themeFillTint="33"/>
+        <w:spacing w:after="240" w:line="240" w:lineRule="auto"/>
+        <w:rPr>
+          <w:i/>
+          <w:color w:val="2E74B5" w:themeColor="accent5" w:themeShade="BF"/>
+        </w:rPr>
+      </w:pPr>
+      <w:proofErr w:type="spellStart"/>
+      <w:r>
+        <w:rPr>
+          <w:i/>
+          <w:color w:val="2E74B5" w:themeColor="accent5" w:themeShade="BF"/>
+        </w:rPr>
+        <w:lastRenderedPageBreak/>
+        <w:t>CommandTest</w:t>
+      </w:r>
+      <w:proofErr w:type="spellEnd"/>
+    </w:p>
+    <w:p>
+      <w:pPr>
+        <w:rPr>
+          <w:color w:val="2E74B5" w:themeColor="accent5" w:themeShade="BF"/>
+        </w:rPr>
+      </w:pPr>
+      <w:r>
+        <w:rPr>
+          <w:color w:val="2E74B5" w:themeColor="accent5" w:themeShade="BF"/>
+        </w:rPr>
+        <w:br w:type="page"/>
       </w:r>
       <w:bookmarkStart w:id="1" w:name="_GoBack"/>
       <w:bookmarkEnd w:id="1"/>
     </w:p>
+    <w:p>
+      <w:pPr>
+        <w:pStyle w:val="Title"/>
+        <w:rPr>
+          <w:color w:val="2E74B5" w:themeColor="accent5" w:themeShade="BF"/>
+          <w:u w:val="single"/>
+        </w:rPr>
+      </w:pPr>
+      <w:r>
+        <w:rPr>
+          <w:color w:val="2E74B5" w:themeColor="accent5" w:themeShade="BF"/>
+          <w:u w:val="single"/>
+        </w:rPr>
+        <w:lastRenderedPageBreak/>
+        <w:t>Derivation of Test Cases</w:t>
+      </w:r>
+    </w:p>
     <w:sectPr>
+      <w:footerReference w:type="default" r:id="rId7"/>
       <w:pgSz w:w="12240" w:h="15840"/>
       <w:pgMar w:top="1440" w:right="1440" w:bottom="1440" w:left="1440" w:header="720" w:footer="720" w:gutter="0"/>
       <w:cols w:space="720"/>
@@ -870,6 +1207,230 @@
     </w:sectPr>
   </w:body>
 </w:document>
+</file>
+
+<file path=word/endnotes.xml><?xml version="1.0" encoding="utf-8"?>
+<w:endnotes xmlns:wpc="http://schemas.microsoft.com/office/word/2010/wordprocessingCanvas" xmlns:cx="http://schemas.microsoft.com/office/drawing/2014/chartex" xmlns:cx1="http://schemas.microsoft.com/office/drawing/2015/9/8/chartex" xmlns:cx2="http://schemas.microsoft.com/office/drawing/2015/10/21/chartex" xmlns:cx3="http://schemas.microsoft.com/office/drawing/2016/5/9/chartex" xmlns:cx4="http://schemas.microsoft.com/office/drawing/2016/5/10/chartex" xmlns:cx5="http://schemas.microsoft.com/office/drawing/2016/5/11/chartex" xmlns:cx6="http://schemas.microsoft.com/office/drawing/2016/5/12/chartex" xmlns:cx7="http://schemas.microsoft.com/office/drawing/2016/5/13/chartex" xmlns:cx8="http://schemas.microsoft.com/office/drawing/2016/5/14/chartex" xmlns:mc="http://schemas.openxmlformats.org/markup-compatibility/2006" xmlns:aink="http://schemas.microsoft.com/office/drawing/2016/ink" xmlns:am3d="http://schemas.microsoft.com/office/drawing/2017/model3d" xmlns:o="urn:schemas-microsoft-com:office:office" xmlns:r="http://schemas.openxmlformats.org/officeDocument/2006/relationships" xmlns:m="http://schemas.openxmlformats.org/officeDocument/2006/math" xmlns:v="urn:schemas-microsoft-com:vml" xmlns:wp14="http://schemas.microsoft.com/office/word/2010/wordprocessingDrawing" xmlns:wp="http://schemas.openxmlformats.org/drawingml/2006/wordprocessingDrawing" xmlns:w10="urn:schemas-microsoft-com:office:word" xmlns:w="http://schemas.openxmlformats.org/wordprocessingml/2006/main" xmlns:w14="http://schemas.microsoft.com/office/word/2010/wordml" xmlns:w15="http://schemas.microsoft.com/office/word/2012/wordml" xmlns:w16cid="http://schemas.microsoft.com/office/word/2016/wordml/cid" xmlns:w16se="http://schemas.microsoft.com/office/word/2015/wordml/symex" xmlns:wpg="http://schemas.microsoft.com/office/word/2010/wordprocessingGroup" xmlns:wpi="http://schemas.microsoft.com/office/word/2010/wordprocessingInk" xmlns:wne="http://schemas.microsoft.com/office/word/2006/wordml" xmlns:wps="http://schemas.microsoft.com/office/word/2010/wordprocessingShape" mc:Ignorable="w14 w15 w16se w16cid wp14">
+  <w:endnote w:type="separator" w:id="-1">
+    <w:p>
+      <w:pPr>
+        <w:spacing w:after="0" w:line="240" w:lineRule="auto"/>
+      </w:pPr>
+      <w:r>
+        <w:separator/>
+      </w:r>
+    </w:p>
+  </w:endnote>
+  <w:endnote w:type="continuationSeparator" w:id="0">
+    <w:p>
+      <w:pPr>
+        <w:spacing w:after="0" w:line="240" w:lineRule="auto"/>
+      </w:pPr>
+      <w:r>
+        <w:continuationSeparator/>
+      </w:r>
+    </w:p>
+  </w:endnote>
+</w:endnotes>
+</file>
+
+<file path=word/footer1.xml><?xml version="1.0" encoding="utf-8"?>
+<w:ftr xmlns:wpc="http://schemas.microsoft.com/office/word/2010/wordprocessingCanvas" xmlns:cx="http://schemas.microsoft.com/office/drawing/2014/chartex" xmlns:cx1="http://schemas.microsoft.com/office/drawing/2015/9/8/chartex" xmlns:cx2="http://schemas.microsoft.com/office/drawing/2015/10/21/chartex" xmlns:cx3="http://schemas.microsoft.com/office/drawing/2016/5/9/chartex" xmlns:cx4="http://schemas.microsoft.com/office/drawing/2016/5/10/chartex" xmlns:cx5="http://schemas.microsoft.com/office/drawing/2016/5/11/chartex" xmlns:cx6="http://schemas.microsoft.com/office/drawing/2016/5/12/chartex" xmlns:cx7="http://schemas.microsoft.com/office/drawing/2016/5/13/chartex" xmlns:cx8="http://schemas.microsoft.com/office/drawing/2016/5/14/chartex" xmlns:mc="http://schemas.openxmlformats.org/markup-compatibility/2006" xmlns:aink="http://schemas.microsoft.com/office/drawing/2016/ink" xmlns:am3d="http://schemas.microsoft.com/office/drawing/2017/model3d" xmlns:o="urn:schemas-microsoft-com:office:office" xmlns:r="http://schemas.openxmlformats.org/officeDocument/2006/relationships" xmlns:m="http://schemas.openxmlformats.org/officeDocument/2006/math" xmlns:v="urn:schemas-microsoft-com:vml" xmlns:wp14="http://schemas.microsoft.com/office/word/2010/wordprocessingDrawing" xmlns:wp="http://schemas.openxmlformats.org/drawingml/2006/wordprocessingDrawing" xmlns:w10="urn:schemas-microsoft-com:office:word" xmlns:w="http://schemas.openxmlformats.org/wordprocessingml/2006/main" xmlns:w14="http://schemas.microsoft.com/office/word/2010/wordml" xmlns:w15="http://schemas.microsoft.com/office/word/2012/wordml" xmlns:w16cid="http://schemas.microsoft.com/office/word/2016/wordml/cid" xmlns:w16se="http://schemas.microsoft.com/office/word/2015/wordml/symex" xmlns:wpg="http://schemas.microsoft.com/office/word/2010/wordprocessingGroup" xmlns:wpi="http://schemas.microsoft.com/office/word/2010/wordprocessingInk" xmlns:wne="http://schemas.microsoft.com/office/word/2006/wordml" xmlns:wps="http://schemas.microsoft.com/office/word/2010/wordprocessingShape" mc:Ignorable="w14 w15 w16se w16cid wp14">
+  <w:sdt>
+    <w:sdtPr>
+      <w:id w:val="-585388130"/>
+      <w:docPartObj>
+        <w:docPartGallery w:val="Page Numbers (Bottom of Page)"/>
+        <w:docPartUnique/>
+      </w:docPartObj>
+    </w:sdtPr>
+    <w:sdtContent>
+      <w:p>
+        <w:pPr>
+          <w:pStyle w:val="Footer"/>
+          <w:jc w:val="right"/>
+        </w:pPr>
+        <w:r>
+          <w:t xml:space="preserve">Page </w:t>
+        </w:r>
+        <w:r>
+          <w:fldChar w:fldCharType="begin"/>
+        </w:r>
+        <w:r>
+          <w:instrText xml:space="preserve"> PAGE   \* MERGEFORMAT </w:instrText>
+        </w:r>
+        <w:r>
+          <w:fldChar w:fldCharType="separate"/>
+        </w:r>
+        <w:r>
+          <w:rPr>
+            <w:noProof/>
+          </w:rPr>
+          <w:t>2</w:t>
+        </w:r>
+        <w:r>
+          <w:rPr>
+            <w:noProof/>
+          </w:rPr>
+          <w:fldChar w:fldCharType="end"/>
+        </w:r>
+        <w:r>
+          <w:t xml:space="preserve"> </w:t>
+        </w:r>
+      </w:p>
+    </w:sdtContent>
+  </w:sdt>
+  <w:p>
+    <w:pPr>
+      <w:pStyle w:val="Footer"/>
+    </w:pPr>
+  </w:p>
+</w:ftr>
+</file>
+
+<file path=word/footnotes.xml><?xml version="1.0" encoding="utf-8"?>
+<w:footnotes xmlns:wpc="http://schemas.microsoft.com/office/word/2010/wordprocessingCanvas" xmlns:cx="http://schemas.microsoft.com/office/drawing/2014/chartex" xmlns:cx1="http://schemas.microsoft.com/office/drawing/2015/9/8/chartex" xmlns:cx2="http://schemas.microsoft.com/office/drawing/2015/10/21/chartex" xmlns:cx3="http://schemas.microsoft.com/office/drawing/2016/5/9/chartex" xmlns:cx4="http://schemas.microsoft.com/office/drawing/2016/5/10/chartex" xmlns:cx5="http://schemas.microsoft.com/office/drawing/2016/5/11/chartex" xmlns:cx6="http://schemas.microsoft.com/office/drawing/2016/5/12/chartex" xmlns:cx7="http://schemas.microsoft.com/office/drawing/2016/5/13/chartex" xmlns:cx8="http://schemas.microsoft.com/office/drawing/2016/5/14/chartex" xmlns:mc="http://schemas.openxmlformats.org/markup-compatibility/2006" xmlns:aink="http://schemas.microsoft.com/office/drawing/2016/ink" xmlns:am3d="http://schemas.microsoft.com/office/drawing/2017/model3d" xmlns:o="urn:schemas-microsoft-com:office:office" xmlns:r="http://schemas.openxmlformats.org/officeDocument/2006/relationships" xmlns:m="http://schemas.openxmlformats.org/officeDocument/2006/math" xmlns:v="urn:schemas-microsoft-com:vml" xmlns:wp14="http://schemas.microsoft.com/office/word/2010/wordprocessingDrawing" xmlns:wp="http://schemas.openxmlformats.org/drawingml/2006/wordprocessingDrawing" xmlns:w10="urn:schemas-microsoft-com:office:word" xmlns:w="http://schemas.openxmlformats.org/wordprocessingml/2006/main" xmlns:w14="http://schemas.microsoft.com/office/word/2010/wordml" xmlns:w15="http://schemas.microsoft.com/office/word/2012/wordml" xmlns:w16cid="http://schemas.microsoft.com/office/word/2016/wordml/cid" xmlns:w16se="http://schemas.microsoft.com/office/word/2015/wordml/symex" xmlns:wpg="http://schemas.microsoft.com/office/word/2010/wordprocessingGroup" xmlns:wpi="http://schemas.microsoft.com/office/word/2010/wordprocessingInk" xmlns:wne="http://schemas.microsoft.com/office/word/2006/wordml" xmlns:wps="http://schemas.microsoft.com/office/word/2010/wordprocessingShape" mc:Ignorable="w14 w15 w16se w16cid wp14">
+  <w:footnote w:type="separator" w:id="-1">
+    <w:p>
+      <w:pPr>
+        <w:spacing w:after="0" w:line="240" w:lineRule="auto"/>
+      </w:pPr>
+      <w:r>
+        <w:separator/>
+      </w:r>
+    </w:p>
+  </w:footnote>
+  <w:footnote w:type="continuationSeparator" w:id="0">
+    <w:p>
+      <w:pPr>
+        <w:spacing w:after="0" w:line="240" w:lineRule="auto"/>
+      </w:pPr>
+      <w:r>
+        <w:continuationSeparator/>
+      </w:r>
+    </w:p>
+  </w:footnote>
+</w:footnotes>
+</file>
+
+<file path=word/numbering.xml><?xml version="1.0" encoding="utf-8"?>
+<w:numbering xmlns:wpc="http://schemas.microsoft.com/office/word/2010/wordprocessingCanvas" xmlns:cx="http://schemas.microsoft.com/office/drawing/2014/chartex" xmlns:cx1="http://schemas.microsoft.com/office/drawing/2015/9/8/chartex" xmlns:cx2="http://schemas.microsoft.com/office/drawing/2015/10/21/chartex" xmlns:cx3="http://schemas.microsoft.com/office/drawing/2016/5/9/chartex" xmlns:cx4="http://schemas.microsoft.com/office/drawing/2016/5/10/chartex" xmlns:cx5="http://schemas.microsoft.com/office/drawing/2016/5/11/chartex" xmlns:cx6="http://schemas.microsoft.com/office/drawing/2016/5/12/chartex" xmlns:cx7="http://schemas.microsoft.com/office/drawing/2016/5/13/chartex" xmlns:cx8="http://schemas.microsoft.com/office/drawing/2016/5/14/chartex" xmlns:mc="http://schemas.openxmlformats.org/markup-compatibility/2006" xmlns:aink="http://schemas.microsoft.com/office/drawing/2016/ink" xmlns:am3d="http://schemas.microsoft.com/office/drawing/2017/model3d" xmlns:o="urn:schemas-microsoft-com:office:office" xmlns:r="http://schemas.openxmlformats.org/officeDocument/2006/relationships" xmlns:m="http://schemas.openxmlformats.org/officeDocument/2006/math" xmlns:v="urn:schemas-microsoft-com:vml" xmlns:wp14="http://schemas.microsoft.com/office/word/2010/wordprocessingDrawing" xmlns:wp="http://schemas.openxmlformats.org/drawingml/2006/wordprocessingDrawing" xmlns:w10="urn:schemas-microsoft-com:office:word" xmlns:w="http://schemas.openxmlformats.org/wordprocessingml/2006/main" xmlns:w14="http://schemas.microsoft.com/office/word/2010/wordml" xmlns:w15="http://schemas.microsoft.com/office/word/2012/wordml" xmlns:w16cid="http://schemas.microsoft.com/office/word/2016/wordml/cid" xmlns:w16se="http://schemas.microsoft.com/office/word/2015/wordml/symex" xmlns:wpg="http://schemas.microsoft.com/office/word/2010/wordprocessingGroup" xmlns:wpi="http://schemas.microsoft.com/office/word/2010/wordprocessingInk" xmlns:wne="http://schemas.microsoft.com/office/word/2006/wordml" xmlns:wps="http://schemas.microsoft.com/office/word/2010/wordprocessingShape" mc:Ignorable="w14 w15 w16se w16cid wp14">
+  <w:abstractNum w:abstractNumId="0" w15:restartNumberingAfterBreak="0">
+    <w:nsid w:val="084C7EB6"/>
+    <w:multiLevelType w:val="hybridMultilevel"/>
+    <w:tmpl w:val="3B429B8C"/>
+    <w:lvl w:ilvl="0" w:tplc="AF501D6C">
+      <w:numFmt w:val="bullet"/>
+      <w:lvlText w:val="-"/>
+      <w:lvlJc w:val="left"/>
+      <w:pPr>
+        <w:ind w:left="720" w:hanging="360"/>
+      </w:pPr>
+      <w:rPr>
+        <w:rFonts w:ascii="Calibri" w:eastAsiaTheme="minorHAnsi" w:hAnsi="Calibri" w:cs="Calibri" w:hint="default"/>
+      </w:rPr>
+    </w:lvl>
+    <w:lvl w:ilvl="1" w:tplc="10090003" w:tentative="1">
+      <w:start w:val="1"/>
+      <w:numFmt w:val="bullet"/>
+      <w:lvlText w:val="o"/>
+      <w:lvlJc w:val="left"/>
+      <w:pPr>
+        <w:ind w:left="1440" w:hanging="360"/>
+      </w:pPr>
+      <w:rPr>
+        <w:rFonts w:ascii="Courier New" w:hAnsi="Courier New" w:cs="Courier New" w:hint="default"/>
+      </w:rPr>
+    </w:lvl>
+    <w:lvl w:ilvl="2" w:tplc="10090005" w:tentative="1">
+      <w:start w:val="1"/>
+      <w:numFmt w:val="bullet"/>
+      <w:lvlText w:val=""/>
+      <w:lvlJc w:val="left"/>
+      <w:pPr>
+        <w:ind w:left="2160" w:hanging="360"/>
+      </w:pPr>
+      <w:rPr>
+        <w:rFonts w:ascii="Wingdings" w:hAnsi="Wingdings" w:hint="default"/>
+      </w:rPr>
+    </w:lvl>
+    <w:lvl w:ilvl="3" w:tplc="10090001" w:tentative="1">
+      <w:start w:val="1"/>
+      <w:numFmt w:val="bullet"/>
+      <w:lvlText w:val=""/>
+      <w:lvlJc w:val="left"/>
+      <w:pPr>
+        <w:ind w:left="2880" w:hanging="360"/>
+      </w:pPr>
+      <w:rPr>
+        <w:rFonts w:ascii="Symbol" w:hAnsi="Symbol" w:hint="default"/>
+      </w:rPr>
+    </w:lvl>
+    <w:lvl w:ilvl="4" w:tplc="10090003" w:tentative="1">
+      <w:start w:val="1"/>
+      <w:numFmt w:val="bullet"/>
+      <w:lvlText w:val="o"/>
+      <w:lvlJc w:val="left"/>
+      <w:pPr>
+        <w:ind w:left="3600" w:hanging="360"/>
+      </w:pPr>
+      <w:rPr>
+        <w:rFonts w:ascii="Courier New" w:hAnsi="Courier New" w:cs="Courier New" w:hint="default"/>
+      </w:rPr>
+    </w:lvl>
+    <w:lvl w:ilvl="5" w:tplc="10090005" w:tentative="1">
+      <w:start w:val="1"/>
+      <w:numFmt w:val="bullet"/>
+      <w:lvlText w:val=""/>
+      <w:lvlJc w:val="left"/>
+      <w:pPr>
+        <w:ind w:left="4320" w:hanging="360"/>
+      </w:pPr>
+      <w:rPr>
+        <w:rFonts w:ascii="Wingdings" w:hAnsi="Wingdings" w:hint="default"/>
+      </w:rPr>
+    </w:lvl>
+    <w:lvl w:ilvl="6" w:tplc="10090001" w:tentative="1">
+      <w:start w:val="1"/>
+      <w:numFmt w:val="bullet"/>
+      <w:lvlText w:val=""/>
+      <w:lvlJc w:val="left"/>
+      <w:pPr>
+        <w:ind w:left="5040" w:hanging="360"/>
+      </w:pPr>
+      <w:rPr>
+        <w:rFonts w:ascii="Symbol" w:hAnsi="Symbol" w:hint="default"/>
+      </w:rPr>
+    </w:lvl>
+    <w:lvl w:ilvl="7" w:tplc="10090003" w:tentative="1">
+      <w:start w:val="1"/>
+      <w:numFmt w:val="bullet"/>
+      <w:lvlText w:val="o"/>
+      <w:lvlJc w:val="left"/>
+      <w:pPr>
+        <w:ind w:left="5760" w:hanging="360"/>
+      </w:pPr>
+      <w:rPr>
+        <w:rFonts w:ascii="Courier New" w:hAnsi="Courier New" w:cs="Courier New" w:hint="default"/>
+      </w:rPr>
+    </w:lvl>
+    <w:lvl w:ilvl="8" w:tplc="10090005" w:tentative="1">
+      <w:start w:val="1"/>
+      <w:numFmt w:val="bullet"/>
+      <w:lvlText w:val=""/>
+      <w:lvlJc w:val="left"/>
+      <w:pPr>
+        <w:ind w:left="6480" w:hanging="360"/>
+      </w:pPr>
+      <w:rPr>
+        <w:rFonts w:ascii="Wingdings" w:hAnsi="Wingdings" w:hint="default"/>
+      </w:rPr>
+    </w:lvl>
+  </w:abstractNum>
+  <w:num w:numId="1">
+    <w:abstractNumId w:val="0"/>
+  </w:num>
+</w:numbering>
 </file>
 
 <file path=word/styles.xml><?xml version="1.0" encoding="utf-8"?>
@@ -1336,6 +1897,67 @@
       <w:lang w:val="en-US"/>
     </w:rPr>
   </w:style>
+  <w:style w:type="paragraph" w:styleId="Header">
+    <w:name w:val="header"/>
+    <w:basedOn w:val="Normal"/>
+    <w:link w:val="HeaderChar"/>
+    <w:uiPriority w:val="99"/>
+    <w:unhideWhenUsed/>
+    <w:rsid w:val="00F13332"/>
+    <w:pPr>
+      <w:tabs>
+        <w:tab w:val="center" w:pos="4680"/>
+        <w:tab w:val="right" w:pos="9360"/>
+      </w:tabs>
+      <w:spacing w:after="0" w:line="240" w:lineRule="auto"/>
+    </w:pPr>
+  </w:style>
+  <w:style w:type="character" w:customStyle="1" w:styleId="HeaderChar">
+    <w:name w:val="Header Char"/>
+    <w:basedOn w:val="DefaultParagraphFont"/>
+    <w:link w:val="Header"/>
+    <w:uiPriority w:val="99"/>
+    <w:rsid w:val="00F13332"/>
+    <w:rPr>
+      <w:lang w:val="en-US"/>
+    </w:rPr>
+  </w:style>
+  <w:style w:type="paragraph" w:styleId="Footer">
+    <w:name w:val="footer"/>
+    <w:basedOn w:val="Normal"/>
+    <w:link w:val="FooterChar"/>
+    <w:uiPriority w:val="99"/>
+    <w:unhideWhenUsed/>
+    <w:rsid w:val="00F13332"/>
+    <w:pPr>
+      <w:tabs>
+        <w:tab w:val="center" w:pos="4680"/>
+        <w:tab w:val="right" w:pos="9360"/>
+      </w:tabs>
+      <w:spacing w:after="0" w:line="240" w:lineRule="auto"/>
+    </w:pPr>
+  </w:style>
+  <w:style w:type="character" w:customStyle="1" w:styleId="FooterChar">
+    <w:name w:val="Footer Char"/>
+    <w:basedOn w:val="DefaultParagraphFont"/>
+    <w:link w:val="Footer"/>
+    <w:uiPriority w:val="99"/>
+    <w:rsid w:val="00F13332"/>
+    <w:rPr>
+      <w:lang w:val="en-US"/>
+    </w:rPr>
+  </w:style>
+  <w:style w:type="paragraph" w:styleId="ListParagraph">
+    <w:name w:val="List Paragraph"/>
+    <w:basedOn w:val="Normal"/>
+    <w:uiPriority w:val="34"/>
+    <w:qFormat/>
+    <w:rsid w:val="00F13332"/>
+    <w:pPr>
+      <w:ind w:left="720"/>
+      <w:contextualSpacing/>
+    </w:pPr>
+  </w:style>
 </w:styles>
 </file>
 

</xml_diff>